<commit_message>
alteracao do documento com print
</commit_message>
<xml_diff>
--- a/atividade_introducao/dados_do_usuario.doc..docx
+++ b/atividade_introducao/dados_do_usuario.doc..docx
@@ -32,9 +32,11 @@
     <w:p>
       <w:pPr>
         <w:rPr>
-          <w:rFonts w:ascii="Amasis MT Pro Black" w:hAnsi="Amasis MT Pro Black"/>
+          <w:rFonts w:ascii="Amasis MT Pro Black" w:hAnsi="Amasis MT Pro Black" w:cs="Arial"/>
           <w:b/>
           <w:bCs/>
+          <w:color w:val="FF0000"/>
+          <w:shd w:val="clear" w:color="auto" w:fill="FFFFFF"/>
         </w:rPr>
       </w:pPr>
       <w:r>
@@ -54,6 +56,55 @@
           <w:shd w:val="clear" w:color="auto" w:fill="FFFFFF"/>
         </w:rPr>
         <w:t>1460682123017</w:t>
+      </w:r>
+    </w:p>
+    <w:p>
+      <w:pPr>
+        <w:rPr>
+          <w:rFonts w:ascii="Amasis MT Pro Black" w:hAnsi="Amasis MT Pro Black"/>
+          <w:b/>
+          <w:bCs/>
+        </w:rPr>
+      </w:pPr>
+      <w:r>
+        <w:rPr>
+          <w:noProof/>
+        </w:rPr>
+        <w:drawing>
+          <wp:inline distT="0" distB="0" distL="0" distR="0" wp14:anchorId="6F61C033" wp14:editId="2B753D2E">
+            <wp:extent cx="5400040" cy="1981200"/>
+            <wp:effectExtent l="0" t="0" r="0" b="0"/>
+            <wp:docPr id="1" name="Imagem 1" descr="Tela de computador&#10;&#10;Descrição gerada automaticamente"/>
+            <wp:cNvGraphicFramePr>
+              <a:graphicFrameLocks xmlns:a="http://schemas.openxmlformats.org/drawingml/2006/main" noChangeAspect="1"/>
+            </wp:cNvGraphicFramePr>
+            <a:graphic xmlns:a="http://schemas.openxmlformats.org/drawingml/2006/main">
+              <a:graphicData uri="http://schemas.openxmlformats.org/drawingml/2006/picture">
+                <pic:pic xmlns:pic="http://schemas.openxmlformats.org/drawingml/2006/picture">
+                  <pic:nvPicPr>
+                    <pic:cNvPr id="1" name="Imagem 1" descr="Tela de computador&#10;&#10;Descrição gerada automaticamente"/>
+                    <pic:cNvPicPr/>
+                  </pic:nvPicPr>
+                  <pic:blipFill>
+                    <a:blip r:embed="rId4"/>
+                    <a:stretch>
+                      <a:fillRect/>
+                    </a:stretch>
+                  </pic:blipFill>
+                  <pic:spPr>
+                    <a:xfrm>
+                      <a:off x="0" y="0"/>
+                      <a:ext cx="5400040" cy="1981200"/>
+                    </a:xfrm>
+                    <a:prstGeom prst="rect">
+                      <a:avLst/>
+                    </a:prstGeom>
+                  </pic:spPr>
+                </pic:pic>
+              </a:graphicData>
+            </a:graphic>
+          </wp:inline>
+        </w:drawing>
       </w:r>
     </w:p>
     <w:sectPr>

</xml_diff>